<commit_message>
PDF versions of documents
</commit_message>
<xml_diff>
--- a/ECE490_Syllabus.docx
+++ b/ECE490_Syllabus.docx
@@ -490,10 +490,9 @@
             <w:r>
               <w:rPr>
                 <w:rFonts w:ascii="Calibri" w:hAnsi="Calibri" w:cs="Calibri"/>
-                <w:b/>
-                <w:color w:val="C00000"/>
-              </w:rPr>
-              <w:t>x</w:t>
+                <w:bCs/>
+              </w:rPr>
+              <w:t>F</w:t>
             </w:r>
           </w:p>
         </w:tc>
@@ -555,8 +554,8 @@
         <w:tblLook w:val="04A0" w:firstRow="1" w:lastRow="0" w:firstColumn="1" w:lastColumn="0" w:noHBand="0" w:noVBand="1"/>
       </w:tblPr>
       <w:tblGrid>
-        <w:gridCol w:w="5294"/>
-        <w:gridCol w:w="5136"/>
+        <w:gridCol w:w="5293"/>
+        <w:gridCol w:w="5137"/>
       </w:tblGrid>
       <w:tr>
         <w:tc>
@@ -658,14 +657,14 @@
                 <w:rFonts w:cstheme="minorHAnsi"/>
                 <w:bCs/>
               </w:rPr>
-              <w:t>4pm in EN-305B</w:t>
-            </w:r>
-            <w:r>
-              <w:rPr>
-                <w:rFonts w:cstheme="minorHAnsi"/>
-                <w:b/>
-              </w:rPr>
-              <w:t xml:space="preserve"> (Prof. Muckell)</w:t>
+              <w:t>4pm in EN-</w:t>
+            </w:r>
+            <w:r>
+              <w:rPr>
+                <w:rFonts w:cstheme="minorHAnsi"/>
+                <w:bCs/>
+              </w:rPr>
+              <w:t>305B (Prof. Muckell)</w:t>
             </w:r>
           </w:p>
           <w:p>
@@ -858,35 +857,37 @@
           </w:tcPr>
           <w:p>
             <w:pPr>
-              <w:numPr>
-                <w:ilvl w:val="0"/>
-                <w:numId w:val="6"/>
-              </w:numPr>
-              <w:rPr>
-                <w:rFonts w:cstheme="minorHAnsi"/>
-                <w:b/>
-                <w:color w:val="C00000"/>
-              </w:rPr>
-            </w:pPr>
-            <w:r>
-              <w:rPr>
-                <w:rFonts w:cstheme="minorHAnsi"/>
-                <w:b/>
-                <w:color w:val="C00000"/>
-              </w:rPr>
-              <w:t>TBD</w:t>
-            </w:r>
-          </w:p>
-          <w:p>
-            <w:pPr>
+              <w:jc w:val="center"/>
               <w:rPr>
                 <w:rFonts w:eastAsia="Symbol" w:cstheme="minorHAnsi"/>
                 <w:bCs/>
+                <w:i/>
+                <w:iCs/>
                 <w:sz w:val="24"/>
                 <w:szCs w:val="24"/>
                 <w:lang w:eastAsia="ja-JP"/>
               </w:rPr>
             </w:pPr>
+            <w:r>
+              <w:rPr>
+                <w:rFonts w:cstheme="minorHAnsi"/>
+                <w:b/>
+                <w:color w:val="C00000"/>
+              </w:rPr>
+              <w:br/>
+            </w:r>
+            <w:r>
+              <w:rPr>
+                <w:rFonts w:eastAsia="Symbol" w:cstheme="minorHAnsi"/>
+                <w:bCs/>
+                <w:i/>
+                <w:iCs/>
+                <w:sz w:val="24"/>
+                <w:szCs w:val="24"/>
+                <w:lang w:eastAsia="ja-JP"/>
+              </w:rPr>
+              <w:t>See Brightspace</w:t>
+            </w:r>
           </w:p>
         </w:tc>
       </w:tr>

</xml_diff>